<commit_message>
raw representation support (2)
</commit_message>
<xml_diff>
--- a/doc/Events Java Threads (events-java-threads) TODO.docx
+++ b/doc/Events Java Threads (events-java-threads) TODO.docx
@@ -39,16 +39,11 @@
     </w:p>
     <w:p>
       <w:pPr>
-        <w:rPr>
-          <w:rFonts w:ascii="Garamond" w:hAnsi="Garamond"/>
-        </w:rPr>
-      </w:pPr>
-    </w:p>
-    <w:p>
-      <w:pPr>
-        <w:pStyle w:val="ListParagraph"/>
-        <w:rPr>
-          <w:rFonts w:ascii="Garamond" w:hAnsi="Garamond"/>
+        <w:pStyle w:val="ListParagraph"/>
+        <w:rPr>
+          <w:rFonts w:ascii="Garamond" w:hAnsi="Garamond"/>
+          <w:sz w:val="20"/>
+          <w:szCs w:val="20"/>
         </w:rPr>
       </w:pPr>
     </w:p>
@@ -61,107 +56,83 @@
         </w:numPr>
         <w:rPr>
           <w:rFonts w:ascii="Garamond" w:hAnsi="Garamond"/>
-        </w:rPr>
-      </w:pPr>
-      <w:r>
-        <w:rPr>
-          <w:rFonts w:ascii="Garamond" w:hAnsi="Garamond"/>
-          <w:b/>
-          <w:sz w:val="20"/>
-          <w:szCs w:val="20"/>
-        </w:rPr>
-        <w:t>Format instances thread safety</w:t>
-      </w:r>
-      <w:r>
-        <w:rPr>
-          <w:rFonts w:ascii="Garamond" w:hAnsi="Garamond"/>
-          <w:sz w:val="20"/>
-          <w:szCs w:val="20"/>
-        </w:rPr>
-        <w:t xml:space="preserve">. Remove public static final </w:t>
-      </w:r>
-      <w:proofErr w:type="spellStart"/>
-      <w:r>
-        <w:rPr>
-          <w:rFonts w:ascii="Garamond" w:hAnsi="Garamond"/>
-          <w:sz w:val="20"/>
-          <w:szCs w:val="20"/>
-        </w:rPr>
-        <w:t>SimpleDateFormat</w:t>
-      </w:r>
-      <w:proofErr w:type="spellEnd"/>
-      <w:r>
-        <w:rPr>
-          <w:rFonts w:ascii="Garamond" w:hAnsi="Garamond"/>
-          <w:sz w:val="20"/>
-          <w:szCs w:val="20"/>
-        </w:rPr>
-        <w:t xml:space="preserve"> and other Formats everywhere, and replace them with static method that create the instances on demand. We need to do this because Format instances are not thread safe. See </w:t>
-      </w:r>
-      <w:proofErr w:type="spellStart"/>
-      <w:proofErr w:type="gramStart"/>
-      <w:r>
-        <w:rPr>
-          <w:rFonts w:ascii="Garamond" w:hAnsi="Garamond"/>
-          <w:sz w:val="20"/>
-          <w:szCs w:val="20"/>
-        </w:rPr>
-        <w:t>io.novaordis.events.api.event</w:t>
-      </w:r>
-      <w:proofErr w:type="gramEnd"/>
-      <w:r>
-        <w:rPr>
-          <w:rFonts w:ascii="Garamond" w:hAnsi="Garamond"/>
-          <w:sz w:val="20"/>
-          <w:szCs w:val="20"/>
-        </w:rPr>
-        <w:t>.DateProperty</w:t>
-      </w:r>
-      <w:proofErr w:type="spellEnd"/>
-      <w:r>
-        <w:rPr>
-          <w:rFonts w:ascii="Garamond" w:hAnsi="Garamond"/>
-          <w:sz w:val="20"/>
-          <w:szCs w:val="20"/>
-        </w:rPr>
-        <w:t xml:space="preserve">. </w:t>
-      </w:r>
-      <w:proofErr w:type="spellStart"/>
-      <w:proofErr w:type="gramStart"/>
-      <w:r>
-        <w:rPr>
-          <w:rFonts w:ascii="Garamond" w:hAnsi="Garamond"/>
-          <w:sz w:val="20"/>
-          <w:szCs w:val="20"/>
-        </w:rPr>
-        <w:t>getDefaultDateFormat</w:t>
-      </w:r>
-      <w:proofErr w:type="spellEnd"/>
-      <w:r>
-        <w:rPr>
-          <w:rFonts w:ascii="Garamond" w:hAnsi="Garamond"/>
-          <w:sz w:val="20"/>
-          <w:szCs w:val="20"/>
-        </w:rPr>
-        <w:t>(</w:t>
-      </w:r>
-      <w:proofErr w:type="gramEnd"/>
-      <w:r>
-        <w:rPr>
-          <w:rFonts w:ascii="Garamond" w:hAnsi="Garamond"/>
-          <w:sz w:val="20"/>
-          <w:szCs w:val="20"/>
-        </w:rPr>
-        <w:t>) as example.</w:t>
-      </w:r>
-    </w:p>
-    <w:p>
-      <w:pPr>
-        <w:pStyle w:val="ListParagraph"/>
-        <w:rPr>
-          <w:rFonts w:ascii="Garamond" w:hAnsi="Garamond"/>
-        </w:rPr>
-      </w:pPr>
+          <w:sz w:val="20"/>
+          <w:szCs w:val="20"/>
+        </w:rPr>
+      </w:pPr>
+      <w:r>
+        <w:rPr>
+          <w:rFonts w:ascii="Garamond" w:hAnsi="Garamond"/>
+          <w:sz w:val="20"/>
+          <w:szCs w:val="20"/>
+        </w:rPr>
+        <w:t>Add appendRaw</w:t>
+      </w:r>
+      <w:r>
+        <w:rPr>
+          <w:rFonts w:ascii="Garamond" w:hAnsi="Garamond"/>
+          <w:sz w:val="20"/>
+          <w:szCs w:val="20"/>
+        </w:rPr>
+        <w:t>Line</w:t>
+      </w:r>
+      <w:r>
+        <w:rPr>
+          <w:rFonts w:ascii="Garamond" w:hAnsi="Garamond"/>
+          <w:sz w:val="20"/>
+          <w:szCs w:val="20"/>
+        </w:rPr>
+        <w:t xml:space="preserve">() or </w:t>
+      </w:r>
+      <w:r>
+        <w:rPr>
+          <w:rFonts w:ascii="Garamond" w:hAnsi="Garamond"/>
+          <w:sz w:val="20"/>
+          <w:szCs w:val="20"/>
+        </w:rPr>
+        <w:t>equivalent to the lowest Event ancestor. The last project did that, refactor.</w:t>
+      </w:r>
+    </w:p>
+    <w:p>
+      <w:pPr>
+        <w:pStyle w:val="ListParagraph"/>
+        <w:numPr>
+          <w:ilvl w:val="0"/>
+          <w:numId w:val="1"/>
+        </w:numPr>
+        <w:rPr>
+          <w:rFonts w:ascii="Garamond" w:hAnsi="Garamond"/>
+          <w:sz w:val="20"/>
+          <w:szCs w:val="20"/>
+        </w:rPr>
+      </w:pPr>
+      <w:r>
+        <w:rPr>
+          <w:rFonts w:ascii="Garamond" w:hAnsi="Garamond"/>
+          <w:sz w:val="20"/>
+          <w:szCs w:val="20"/>
+        </w:rPr>
+        <w:t>Then return to JavaThreadDumpEventTest.</w:t>
+      </w:r>
+      <w:r>
+        <w:t xml:space="preserve"> </w:t>
+      </w:r>
+      <w:r>
+        <w:rPr>
+          <w:rFonts w:ascii="Garamond" w:hAnsi="Garamond"/>
+          <w:sz w:val="20"/>
+          <w:szCs w:val="20"/>
+        </w:rPr>
+        <w:t>getRawRepresentation_MustBeIdenticalWithOriginalContent</w:t>
+      </w:r>
+      <w:r>
+        <w:rPr>
+          <w:rFonts w:ascii="Garamond" w:hAnsi="Garamond"/>
+          <w:sz w:val="20"/>
+          <w:szCs w:val="20"/>
+        </w:rPr>
+        <w:t>()</w:t>
+      </w:r>
       <w:bookmarkStart w:id="0" w:name="_GoBack"/>
       <w:bookmarkEnd w:id="0"/>
     </w:p>
@@ -174,60 +145,370 @@
         </w:numPr>
         <w:rPr>
           <w:rFonts w:ascii="Garamond" w:hAnsi="Garamond"/>
-        </w:rPr>
-      </w:pPr>
-      <w:r>
-        <w:rPr>
-          <w:rFonts w:ascii="Garamond" w:hAnsi="Garamond"/>
+          <w:sz w:val="20"/>
+          <w:szCs w:val="20"/>
+        </w:rPr>
+      </w:pPr>
+      <w:r>
+        <w:rPr>
+          <w:rFonts w:ascii="Garamond" w:hAnsi="Garamond"/>
+          <w:sz w:val="20"/>
+          <w:szCs w:val="20"/>
+        </w:rPr>
+        <w:t xml:space="preserve">Absence of query: </w:t>
+      </w:r>
+      <w:r>
+        <w:rPr>
+          <w:rFonts w:ascii="Garamond" w:hAnsi="Garamond"/>
+          <w:sz w:val="20"/>
+          <w:szCs w:val="20"/>
+        </w:rPr>
+        <w:t>The default output should print raw content of the thread dump event and thread stack event, reproducing the original content. This is important to apply successive manual filtering using td on subsets of the stack traces.</w:t>
+      </w:r>
+    </w:p>
+    <w:p>
+      <w:pPr>
+        <w:pStyle w:val="ListParagraph"/>
+        <w:numPr>
+          <w:ilvl w:val="1"/>
+          <w:numId w:val="1"/>
+        </w:numPr>
+        <w:rPr>
+          <w:rFonts w:ascii="Garamond" w:hAnsi="Garamond"/>
+          <w:sz w:val="20"/>
+          <w:szCs w:val="20"/>
+        </w:rPr>
+      </w:pPr>
+      <w:r>
+        <w:rPr>
+          <w:rFonts w:ascii="Garamond" w:hAnsi="Garamond"/>
+          <w:sz w:val="20"/>
+          <w:szCs w:val="20"/>
+        </w:rPr>
+        <w:t>DefaultOutputFormat.formatHeader(JavaThre</w:t>
+      </w:r>
+      <w:r>
+        <w:rPr>
+          <w:rFonts w:ascii="Garamond" w:hAnsi="Garamond"/>
+          <w:sz w:val="20"/>
+          <w:szCs w:val="20"/>
+        </w:rPr>
+        <w:t xml:space="preserve">adDumpEvent) should return null – in this case </w:t>
+      </w:r>
+      <w:r>
+        <w:rPr>
+          <w:rFonts w:ascii="Garamond" w:hAnsi="Garamond"/>
+          <w:sz w:val="20"/>
+          <w:szCs w:val="20"/>
+        </w:rPr>
+        <w:t>shouldDisplayHeader</w:t>
+      </w:r>
+      <w:r>
+        <w:rPr>
+          <w:rFonts w:ascii="Garamond" w:hAnsi="Garamond"/>
+          <w:sz w:val="20"/>
+          <w:szCs w:val="20"/>
+        </w:rPr>
+        <w:t>() is invoked unnecessarily and continuously</w:t>
+      </w:r>
+    </w:p>
+    <w:p>
+      <w:pPr>
+        <w:pStyle w:val="ListParagraph"/>
+        <w:numPr>
+          <w:ilvl w:val="1"/>
+          <w:numId w:val="1"/>
+        </w:numPr>
+        <w:rPr>
+          <w:rFonts w:ascii="Garamond" w:hAnsi="Garamond"/>
+          <w:sz w:val="20"/>
+          <w:szCs w:val="20"/>
+        </w:rPr>
+      </w:pPr>
+      <w:r>
+        <w:rPr>
+          <w:rFonts w:ascii="Garamond" w:hAnsi="Garamond"/>
+          <w:sz w:val="20"/>
+          <w:szCs w:val="20"/>
+        </w:rPr>
+        <w:t>Should I install my own HeaderOutputStrategy?</w:t>
+      </w:r>
+    </w:p>
+    <w:p>
+      <w:pPr>
+        <w:pStyle w:val="ListParagraph"/>
+        <w:numPr>
+          <w:ilvl w:val="1"/>
+          <w:numId w:val="1"/>
+        </w:numPr>
+        <w:rPr>
+          <w:rFonts w:ascii="Garamond" w:hAnsi="Garamond"/>
+          <w:sz w:val="20"/>
+          <w:szCs w:val="20"/>
+        </w:rPr>
+      </w:pPr>
+      <w:r>
+        <w:rPr>
+          <w:rFonts w:ascii="Garamond" w:hAnsi="Garamond"/>
+          <w:sz w:val="20"/>
+          <w:szCs w:val="20"/>
+        </w:rPr>
+        <w:t>JavaThreadDumpEvent.getRawRepresentation() must return the raw representation and all should work.</w:t>
+      </w:r>
+      <w:r>
+        <w:rPr>
+          <w:rFonts w:ascii="Garamond" w:hAnsi="Garamond"/>
+          <w:sz w:val="20"/>
+          <w:szCs w:val="20"/>
+        </w:rPr>
+        <w:br/>
+      </w:r>
+    </w:p>
+    <w:p>
+      <w:pPr>
+        <w:pStyle w:val="ListParagraph"/>
+        <w:numPr>
+          <w:ilvl w:val="0"/>
+          <w:numId w:val="1"/>
+        </w:numPr>
+        <w:rPr>
+          <w:rFonts w:ascii="Garamond" w:hAnsi="Garamond"/>
+          <w:sz w:val="20"/>
+          <w:szCs w:val="20"/>
+        </w:rPr>
+      </w:pPr>
+      <w:r>
+        <w:rPr>
+          <w:rFonts w:ascii="Garamond" w:hAnsi="Garamond"/>
+          <w:sz w:val="20"/>
+          <w:szCs w:val="20"/>
+        </w:rPr>
+        <w:t>Presence of query: querying compound events, we probably need an extension of the Query API.</w:t>
+      </w:r>
+      <w:r>
+        <w:rPr>
+          <w:rFonts w:ascii="Garamond" w:hAnsi="Garamond"/>
+          <w:sz w:val="20"/>
+          <w:szCs w:val="20"/>
+        </w:rPr>
+        <w:br/>
+      </w:r>
+    </w:p>
+    <w:p>
+      <w:pPr>
+        <w:pStyle w:val="ListParagraph"/>
+        <w:numPr>
+          <w:ilvl w:val="0"/>
+          <w:numId w:val="1"/>
+        </w:numPr>
+        <w:rPr>
+          <w:rFonts w:ascii="Garamond" w:hAnsi="Garamond"/>
+          <w:sz w:val="20"/>
+          <w:szCs w:val="20"/>
+        </w:rPr>
+      </w:pPr>
+      <w:r>
+        <w:rPr>
+          <w:rFonts w:ascii="Garamond" w:hAnsi="Garamond"/>
+          <w:sz w:val="20"/>
+          <w:szCs w:val="20"/>
+        </w:rPr>
+        <w:t>Then, a simple keyword/regex filtering should select/drop specific thread dumps.</w:t>
+      </w:r>
+      <w:r>
+        <w:rPr>
+          <w:rFonts w:ascii="Garamond" w:hAnsi="Garamond"/>
+          <w:sz w:val="20"/>
+          <w:szCs w:val="20"/>
+        </w:rPr>
+        <w:br/>
+      </w:r>
+    </w:p>
+    <w:p>
+      <w:pPr>
+        <w:pStyle w:val="ListParagraph"/>
+        <w:numPr>
+          <w:ilvl w:val="0"/>
+          <w:numId w:val="1"/>
+        </w:numPr>
+        <w:rPr>
+          <w:rFonts w:ascii="Garamond" w:hAnsi="Garamond"/>
+          <w:sz w:val="20"/>
+          <w:szCs w:val="20"/>
+        </w:rPr>
+      </w:pPr>
+      <w:r>
+        <w:rPr>
+          <w:rFonts w:ascii="Garamond" w:hAnsi="Garamond"/>
+          <w:sz w:val="20"/>
+          <w:szCs w:val="20"/>
+        </w:rPr>
+        <w:t xml:space="preserve">td categories: determines the thread categories and provides counts for how many threads in each category are </w:t>
+      </w:r>
+      <w:r>
+        <w:rPr>
+          <w:rFonts w:ascii="Garamond" w:hAnsi="Garamond"/>
+          <w:sz w:val="20"/>
+          <w:szCs w:val="20"/>
+        </w:rPr>
+        <w:t>identified, per thread dump.</w:t>
+      </w:r>
+      <w:r>
+        <w:rPr>
+          <w:rFonts w:ascii="Garamond" w:hAnsi="Garamond"/>
+          <w:sz w:val="20"/>
+          <w:szCs w:val="20"/>
+        </w:rPr>
+        <w:br/>
+      </w:r>
+    </w:p>
+    <w:p>
+      <w:pPr>
+        <w:pStyle w:val="ListParagraph"/>
+        <w:numPr>
+          <w:ilvl w:val="0"/>
+          <w:numId w:val="1"/>
+        </w:numPr>
+        <w:rPr>
+          <w:rFonts w:ascii="Garamond" w:hAnsi="Garamond"/>
+          <w:sz w:val="20"/>
+          <w:szCs w:val="20"/>
+        </w:rPr>
+      </w:pPr>
+      <w:r>
+        <w:rPr>
+          <w:rFonts w:ascii="Garamond" w:hAnsi="Garamond"/>
+          <w:sz w:val="20"/>
+          <w:szCs w:val="20"/>
+        </w:rPr>
+        <w:t>If it is an empty line we’re discarding, we should not warn.</w:t>
+      </w:r>
+      <w:r>
+        <w:rPr>
+          <w:rFonts w:ascii="Garamond" w:hAnsi="Garamond"/>
+          <w:sz w:val="20"/>
+          <w:szCs w:val="20"/>
+        </w:rPr>
+        <w:br/>
+      </w:r>
+    </w:p>
+    <w:p>
+      <w:pPr>
+        <w:pStyle w:val="ListParagraph"/>
+        <w:numPr>
+          <w:ilvl w:val="0"/>
+          <w:numId w:val="1"/>
+        </w:numPr>
+        <w:rPr>
+          <w:rFonts w:ascii="Garamond" w:hAnsi="Garamond"/>
+          <w:sz w:val="20"/>
+          <w:szCs w:val="20"/>
+        </w:rPr>
+      </w:pPr>
+      <w:r>
+        <w:rPr>
+          <w:rFonts w:ascii="Garamond" w:hAnsi="Garamond"/>
+          <w:sz w:val="20"/>
+          <w:szCs w:val="20"/>
+        </w:rPr>
+        <w:t>td | td –help | td help should display enough help to understand how to use the tools. For more complex subjects, it should send to NOKB.</w:t>
+      </w:r>
+    </w:p>
+    <w:p>
+      <w:pPr>
+        <w:rPr>
+          <w:rFonts w:ascii="Garamond" w:hAnsi="Garamond"/>
+          <w:sz w:val="20"/>
+          <w:szCs w:val="20"/>
+        </w:rPr>
+      </w:pPr>
+    </w:p>
+    <w:p>
+      <w:pPr>
+        <w:pStyle w:val="ListParagraph"/>
+        <w:numPr>
+          <w:ilvl w:val="0"/>
+          <w:numId w:val="1"/>
+        </w:numPr>
+        <w:rPr>
+          <w:rFonts w:ascii="Garamond" w:hAnsi="Garamond"/>
+          <w:sz w:val="20"/>
+          <w:szCs w:val="20"/>
+        </w:rPr>
+      </w:pPr>
+      <w:r>
+        <w:rPr>
+          <w:rFonts w:ascii="Garamond" w:hAnsi="Garamond"/>
+          <w:b/>
+          <w:sz w:val="20"/>
+          <w:szCs w:val="20"/>
+        </w:rPr>
+        <w:t>Format instances thread safety</w:t>
+      </w:r>
+      <w:r>
+        <w:rPr>
+          <w:rFonts w:ascii="Garamond" w:hAnsi="Garamond"/>
+          <w:sz w:val="20"/>
+          <w:szCs w:val="20"/>
+        </w:rPr>
+        <w:t>. Remove public static final SimpleDateFormat and other Formats everywhere, and replace them with static method that create the instances on demand. We need to do this because Format instances are not thread safe. See io.novaordis.events.api.event.DateProperty. getDefaultDateFormat() as example.</w:t>
+      </w:r>
+    </w:p>
+    <w:p>
+      <w:pPr>
+        <w:pStyle w:val="ListParagraph"/>
+        <w:rPr>
+          <w:rFonts w:ascii="Garamond" w:hAnsi="Garamond"/>
+          <w:sz w:val="20"/>
+          <w:szCs w:val="20"/>
+        </w:rPr>
+      </w:pPr>
+    </w:p>
+    <w:p>
+      <w:pPr>
+        <w:pStyle w:val="ListParagraph"/>
+        <w:numPr>
+          <w:ilvl w:val="0"/>
+          <w:numId w:val="1"/>
+        </w:numPr>
+        <w:rPr>
+          <w:rFonts w:ascii="Garamond" w:hAnsi="Garamond"/>
+          <w:sz w:val="20"/>
+          <w:szCs w:val="20"/>
+        </w:rPr>
+      </w:pPr>
+      <w:r>
+        <w:rPr>
+          <w:rFonts w:ascii="Garamond" w:hAnsi="Garamond"/>
+          <w:sz w:val="20"/>
+          <w:szCs w:val="20"/>
         </w:rPr>
         <w:t xml:space="preserve">Refactor the Main method of the </w:t>
       </w:r>
       <w:r>
         <w:rPr>
           <w:rFonts w:ascii="Garamond" w:hAnsi="Garamond"/>
+          <w:sz w:val="20"/>
+          <w:szCs w:val="20"/>
         </w:rPr>
         <w:t>td</w:t>
       </w:r>
       <w:r>
         <w:rPr>
           <w:rFonts w:ascii="Garamond" w:hAnsi="Garamond"/>
-        </w:rPr>
-        <w:t xml:space="preserve"> parser to use “cli” package </w:t>
-      </w:r>
-      <w:proofErr w:type="spellStart"/>
-      <w:r>
-        <w:rPr>
-          <w:rFonts w:ascii="Garamond" w:hAnsi="Garamond"/>
-        </w:rPr>
-        <w:t>EventParserRuntime</w:t>
-      </w:r>
-      <w:proofErr w:type="spellEnd"/>
-      <w:r>
-        <w:rPr>
-          <w:rFonts w:ascii="Garamond" w:hAnsi="Garamond"/>
-        </w:rPr>
-        <w:t xml:space="preserve"> and </w:t>
-      </w:r>
-      <w:proofErr w:type="spellStart"/>
-      <w:r>
-        <w:rPr>
-          <w:rFonts w:ascii="Garamond" w:hAnsi="Garamond"/>
-        </w:rPr>
-        <w:t>ApplicationSpecificBehavior</w:t>
-      </w:r>
-      <w:proofErr w:type="spellEnd"/>
-      <w:r>
-        <w:rPr>
-          <w:rFonts w:ascii="Garamond" w:hAnsi="Garamond"/>
-        </w:rPr>
-        <w:t>. Use the “csv” parser as an example.</w:t>
-      </w:r>
-    </w:p>
-    <w:p>
-      <w:pPr>
-        <w:pStyle w:val="ListParagraph"/>
-        <w:rPr>
-          <w:rFonts w:ascii="Garamond" w:hAnsi="Garamond"/>
+          <w:sz w:val="20"/>
+          <w:szCs w:val="20"/>
+        </w:rPr>
+        <w:t xml:space="preserve"> parser to use “cli” package EventParserRuntime and ApplicationSpecificBehavior. Use the “csv” parser as an example.</w:t>
+      </w:r>
+    </w:p>
+    <w:p>
+      <w:pPr>
+        <w:pStyle w:val="ListParagraph"/>
+        <w:rPr>
+          <w:rFonts w:ascii="Garamond" w:hAnsi="Garamond"/>
+          <w:sz w:val="20"/>
+          <w:szCs w:val="20"/>
         </w:rPr>
       </w:pPr>
     </w:p>
@@ -240,34 +521,26 @@
         </w:numPr>
         <w:rPr>
           <w:rFonts w:ascii="Garamond" w:hAnsi="Garamond"/>
-        </w:rPr>
-      </w:pPr>
-      <w:r>
-        <w:rPr>
-          <w:rFonts w:ascii="Garamond" w:hAnsi="Garamond"/>
-        </w:rPr>
-        <w:t>nort-</w:t>
-      </w:r>
-      <w:proofErr w:type="spellStart"/>
-      <w:r>
-        <w:rPr>
-          <w:rFonts w:ascii="Garamond" w:hAnsi="Garamond"/>
-        </w:rPr>
-        <w:t>ify</w:t>
-      </w:r>
-      <w:proofErr w:type="spellEnd"/>
-      <w:r>
-        <w:rPr>
-          <w:rFonts w:ascii="Garamond" w:hAnsi="Garamond"/>
-        </w:rPr>
-        <w:t>.</w:t>
-      </w:r>
-    </w:p>
-    <w:p>
-      <w:pPr>
-        <w:pStyle w:val="ListParagraph"/>
-        <w:rPr>
-          <w:rFonts w:ascii="Garamond" w:hAnsi="Garamond"/>
+          <w:sz w:val="20"/>
+          <w:szCs w:val="20"/>
+        </w:rPr>
+      </w:pPr>
+      <w:r>
+        <w:rPr>
+          <w:rFonts w:ascii="Garamond" w:hAnsi="Garamond"/>
+          <w:sz w:val="20"/>
+          <w:szCs w:val="20"/>
+        </w:rPr>
+        <w:t>nort-ify.</w:t>
+      </w:r>
+    </w:p>
+    <w:p>
+      <w:pPr>
+        <w:pStyle w:val="ListParagraph"/>
+        <w:rPr>
+          <w:rFonts w:ascii="Garamond" w:hAnsi="Garamond"/>
+          <w:sz w:val="20"/>
+          <w:szCs w:val="20"/>
         </w:rPr>
       </w:pPr>
     </w:p>
@@ -280,18 +553,24 @@
         </w:numPr>
         <w:rPr>
           <w:rFonts w:ascii="Garamond" w:hAnsi="Garamond"/>
+          <w:sz w:val="20"/>
+          <w:szCs w:val="20"/>
         </w:rPr>
       </w:pPr>
       <w:r>
         <w:rPr>
           <w:rFonts w:ascii="Garamond" w:hAnsi="Garamond"/>
           <w:b/>
+          <w:sz w:val="20"/>
+          <w:szCs w:val="20"/>
         </w:rPr>
         <w:t>Regular Expression Support</w:t>
       </w:r>
       <w:r>
         <w:rPr>
           <w:rFonts w:ascii="Garamond" w:hAnsi="Garamond"/>
+          <w:sz w:val="20"/>
+          <w:szCs w:val="20"/>
         </w:rPr>
         <w:t xml:space="preserve">. Fix support for: </w:t>
       </w:r>
@@ -300,60 +579,50 @@
       <w:pPr>
         <w:rPr>
           <w:rFonts w:ascii="Garamond" w:hAnsi="Garamond"/>
-        </w:rPr>
-      </w:pPr>
-    </w:p>
-    <w:p>
-      <w:pPr>
-        <w:rPr>
-          <w:rFonts w:ascii="Garamond" w:hAnsi="Garamond"/>
-        </w:rPr>
-      </w:pPr>
-      <w:proofErr w:type="spellStart"/>
-      <w:r>
-        <w:rPr>
-          <w:rFonts w:ascii="Garamond" w:hAnsi="Garamond"/>
-        </w:rPr>
-        <w:t>tda</w:t>
-      </w:r>
-      <w:proofErr w:type="spellEnd"/>
-      <w:r>
-        <w:rPr>
-          <w:rFonts w:ascii="Garamond" w:hAnsi="Garamond"/>
-        </w:rPr>
-        <w:t xml:space="preserve"> </w:t>
-      </w:r>
-      <w:proofErr w:type="gramStart"/>
-      <w:r>
-        <w:rPr>
-          <w:rFonts w:ascii="Garamond" w:hAnsi="Garamond"/>
-        </w:rPr>
-        <w:t>Incoming.*</w:t>
-      </w:r>
-      <w:proofErr w:type="gramEnd"/>
-      <w:r>
-        <w:rPr>
-          <w:rFonts w:ascii="Garamond" w:hAnsi="Garamond"/>
-        </w:rPr>
-        <w:t>,shared rest-4.txt</w:t>
-      </w:r>
-    </w:p>
-    <w:p>
-      <w:pPr>
-        <w:rPr>
-          <w:rFonts w:ascii="Garamond" w:hAnsi="Garamond"/>
-        </w:rPr>
-      </w:pPr>
-    </w:p>
-    <w:p>
-      <w:pPr>
-        <w:rPr>
-          <w:rFonts w:ascii="Garamond" w:hAnsi="Garamond"/>
-        </w:rPr>
-      </w:pPr>
-      <w:r>
-        <w:rPr>
-          <w:rFonts w:ascii="Garamond" w:hAnsi="Garamond"/>
+          <w:sz w:val="20"/>
+          <w:szCs w:val="20"/>
+        </w:rPr>
+      </w:pPr>
+    </w:p>
+    <w:p>
+      <w:pPr>
+        <w:rPr>
+          <w:rFonts w:ascii="Garamond" w:hAnsi="Garamond"/>
+          <w:sz w:val="20"/>
+          <w:szCs w:val="20"/>
+        </w:rPr>
+      </w:pPr>
+      <w:r>
+        <w:rPr>
+          <w:rFonts w:ascii="Garamond" w:hAnsi="Garamond"/>
+          <w:sz w:val="20"/>
+          <w:szCs w:val="20"/>
+        </w:rPr>
+        <w:t>tda Incoming.*,shared rest-4.txt</w:t>
+      </w:r>
+    </w:p>
+    <w:p>
+      <w:pPr>
+        <w:rPr>
+          <w:rFonts w:ascii="Garamond" w:hAnsi="Garamond"/>
+          <w:sz w:val="20"/>
+          <w:szCs w:val="20"/>
+        </w:rPr>
+      </w:pPr>
+    </w:p>
+    <w:p>
+      <w:pPr>
+        <w:rPr>
+          <w:rFonts w:ascii="Garamond" w:hAnsi="Garamond"/>
+          <w:sz w:val="20"/>
+          <w:szCs w:val="20"/>
+        </w:rPr>
+      </w:pPr>
+      <w:r>
+        <w:rPr>
+          <w:rFonts w:ascii="Garamond" w:hAnsi="Garamond"/>
+          <w:sz w:val="20"/>
+          <w:szCs w:val="20"/>
         </w:rPr>
         <w:t>Currently it does not work.</w:t>
       </w:r>
@@ -362,6 +631,8 @@
       <w:pPr>
         <w:rPr>
           <w:rFonts w:ascii="Garamond" w:hAnsi="Garamond"/>
+          <w:sz w:val="20"/>
+          <w:szCs w:val="20"/>
         </w:rPr>
       </w:pPr>
     </w:p>
@@ -374,17 +645,23 @@
         </w:numPr>
         <w:rPr>
           <w:rFonts w:ascii="Garamond" w:hAnsi="Garamond"/>
-        </w:rPr>
-      </w:pPr>
-      <w:r>
-        <w:rPr>
-          <w:rFonts w:ascii="Garamond" w:hAnsi="Garamond"/>
+          <w:sz w:val="20"/>
+          <w:szCs w:val="20"/>
+        </w:rPr>
+      </w:pPr>
+      <w:r>
+        <w:rPr>
+          <w:rFonts w:ascii="Garamond" w:hAnsi="Garamond"/>
+          <w:sz w:val="20"/>
+          <w:szCs w:val="20"/>
         </w:rPr>
         <w:t>Sort the thread dump alphabetically by the thread name.</w:t>
       </w:r>
       <w:r>
         <w:rPr>
           <w:rFonts w:ascii="Garamond" w:hAnsi="Garamond"/>
+          <w:sz w:val="20"/>
+          <w:szCs w:val="20"/>
         </w:rPr>
         <w:br/>
       </w:r>
@@ -398,47 +675,25 @@
         </w:numPr>
         <w:rPr>
           <w:rFonts w:ascii="Garamond" w:hAnsi="Garamond"/>
-        </w:rPr>
-      </w:pPr>
-      <w:r>
-        <w:rPr>
-          <w:rFonts w:ascii="Garamond" w:hAnsi="Garamond"/>
-        </w:rPr>
-        <w:t xml:space="preserve">Save the split string in the </w:t>
-      </w:r>
-      <w:proofErr w:type="spellStart"/>
-      <w:r>
-        <w:rPr>
-          <w:rFonts w:ascii="Garamond" w:hAnsi="Garamond"/>
-        </w:rPr>
-        <w:t>tda</w:t>
-      </w:r>
-      <w:proofErr w:type="spellEnd"/>
-      <w:r>
-        <w:rPr>
-          <w:rFonts w:ascii="Garamond" w:hAnsi="Garamond"/>
-        </w:rPr>
-        <w:t xml:space="preserve"> project and document it.</w:t>
-      </w:r>
-    </w:p>
-    <w:p>
-      <w:pPr>
-        <w:rPr>
-          <w:rFonts w:ascii="Garamond" w:hAnsi="Garamond"/>
-        </w:rPr>
-      </w:pPr>
-    </w:p>
-    <w:p>
-      <w:pPr>
-        <w:rPr>
-          <w:rFonts w:ascii="Garamond" w:hAnsi="Garamond"/>
-        </w:rPr>
-      </w:pPr>
-    </w:p>
-    <w:p>
-      <w:pPr>
-        <w:rPr>
-          <w:rFonts w:ascii="Garamond" w:hAnsi="Garamond"/>
+          <w:sz w:val="20"/>
+          <w:szCs w:val="20"/>
+        </w:rPr>
+      </w:pPr>
+      <w:r>
+        <w:rPr>
+          <w:rFonts w:ascii="Garamond" w:hAnsi="Garamond"/>
+          <w:sz w:val="20"/>
+          <w:szCs w:val="20"/>
+        </w:rPr>
+        <w:t>Save the split string in the tda project and document it.</w:t>
+      </w:r>
+    </w:p>
+    <w:p>
+      <w:pPr>
+        <w:rPr>
+          <w:rFonts w:ascii="Garamond" w:hAnsi="Garamond"/>
+          <w:sz w:val="20"/>
+          <w:szCs w:val="20"/>
         </w:rPr>
       </w:pPr>
     </w:p>
@@ -451,47 +706,25 @@
         </w:numPr>
         <w:rPr>
           <w:rFonts w:ascii="Garamond" w:hAnsi="Garamond"/>
-        </w:rPr>
-      </w:pPr>
-      <w:r>
-        <w:rPr>
-          <w:rFonts w:ascii="Garamond" w:hAnsi="Garamond"/>
-        </w:rPr>
-        <w:t>Add "</w:t>
-      </w:r>
-      <w:proofErr w:type="spellStart"/>
-      <w:r>
-        <w:rPr>
-          <w:rFonts w:ascii="Garamond" w:hAnsi="Garamond"/>
-        </w:rPr>
-        <w:t>tdgrep</w:t>
-      </w:r>
-      <w:proofErr w:type="spellEnd"/>
-      <w:r>
-        <w:rPr>
-          <w:rFonts w:ascii="Garamond" w:hAnsi="Garamond"/>
-        </w:rPr>
-        <w:t xml:space="preserve"> -c [</w:t>
-      </w:r>
-      <w:proofErr w:type="spellStart"/>
-      <w:r>
-        <w:rPr>
-          <w:rFonts w:ascii="Garamond" w:hAnsi="Garamond"/>
-        </w:rPr>
-        <w:t>regexp</w:t>
-      </w:r>
-      <w:proofErr w:type="spellEnd"/>
-      <w:r>
-        <w:rPr>
-          <w:rFonts w:ascii="Garamond" w:hAnsi="Garamond"/>
-        </w:rPr>
-        <w:t>] file1 file2 ..."</w:t>
-      </w:r>
-    </w:p>
-    <w:p>
-      <w:pPr>
-        <w:rPr>
-          <w:rFonts w:ascii="Garamond" w:hAnsi="Garamond"/>
+          <w:sz w:val="20"/>
+          <w:szCs w:val="20"/>
+        </w:rPr>
+      </w:pPr>
+      <w:r>
+        <w:rPr>
+          <w:rFonts w:ascii="Garamond" w:hAnsi="Garamond"/>
+          <w:sz w:val="20"/>
+          <w:szCs w:val="20"/>
+        </w:rPr>
+        <w:t>Add "tdgrep -c [regexp] file1 file2 ..."</w:t>
+      </w:r>
+    </w:p>
+    <w:p>
+      <w:pPr>
+        <w:rPr>
+          <w:rFonts w:ascii="Garamond" w:hAnsi="Garamond"/>
+          <w:sz w:val="20"/>
+          <w:szCs w:val="20"/>
         </w:rPr>
       </w:pPr>
     </w:p>
@@ -523,7 +756,7 @@
         <w:rFonts w:ascii="Symbol" w:hAnsi="Symbol" w:hint="default"/>
       </w:rPr>
     </w:lvl>
-    <w:lvl w:ilvl="1" w:tplc="04090003" w:tentative="1">
+    <w:lvl w:ilvl="1" w:tplc="04090003">
       <w:start w:val="1"/>
       <w:numFmt w:val="bullet"/>
       <w:lvlText w:val="o"/>

</xml_diff>

<commit_message>
backward incompatible parser API change
</commit_message>
<xml_diff>
--- a/doc/Events Java Threads (events-java-threads) TODO.docx
+++ b/doc/Events Java Threads (events-java-threads) TODO.docx
@@ -12,6 +12,7 @@
           <w:szCs w:val="56"/>
         </w:rPr>
       </w:pPr>
+      <w:bookmarkStart w:id="0" w:name="_GoBack"/>
       <w:r>
         <w:rPr>
           <w:rFonts w:ascii="Garamond" w:eastAsiaTheme="majorEastAsia" w:hAnsi="Garamond" w:cstheme="majorBidi"/>
@@ -23,6 +24,7 @@
         <w:t>Events Java Threads (events-java-threads) TODO</w:t>
       </w:r>
     </w:p>
+    <w:bookmarkEnd w:id="0"/>
     <w:p>
       <w:pPr>
         <w:rPr>
@@ -66,31 +68,74 @@
           <w:sz w:val="20"/>
           <w:szCs w:val="20"/>
         </w:rPr>
-        <w:t>Add appendRaw</w:t>
-      </w:r>
-      <w:r>
-        <w:rPr>
-          <w:rFonts w:ascii="Garamond" w:hAnsi="Garamond"/>
-          <w:sz w:val="20"/>
-          <w:szCs w:val="20"/>
-        </w:rPr>
-        <w:t>Line</w:t>
-      </w:r>
-      <w:r>
-        <w:rPr>
-          <w:rFonts w:ascii="Garamond" w:hAnsi="Garamond"/>
-          <w:sz w:val="20"/>
-          <w:szCs w:val="20"/>
-        </w:rPr>
-        <w:t xml:space="preserve">() or </w:t>
-      </w:r>
-      <w:r>
-        <w:rPr>
-          <w:rFonts w:ascii="Garamond" w:hAnsi="Garamond"/>
-          <w:sz w:val="20"/>
-          <w:szCs w:val="20"/>
-        </w:rPr>
-        <w:t>equivalent to the lowest Event ancestor. The last project did that, refactor.</w:t>
+        <w:t>Define the semantics of a query in presence of compound events.</w:t>
+      </w:r>
+      <w:r>
+        <w:rPr>
+          <w:rFonts w:ascii="Garamond" w:hAnsi="Garamond"/>
+          <w:sz w:val="20"/>
+          <w:szCs w:val="20"/>
+        </w:rPr>
+        <w:t xml:space="preserve"> This is what stops me now from running something like:</w:t>
+      </w:r>
+      <w:r>
+        <w:rPr>
+          <w:rFonts w:ascii="Garamond" w:hAnsi="Garamond"/>
+          <w:sz w:val="20"/>
+          <w:szCs w:val="20"/>
+        </w:rPr>
+        <w:br/>
+      </w:r>
+      <w:r>
+        <w:rPr>
+          <w:rFonts w:ascii="Garamond" w:hAnsi="Garamond"/>
+          <w:sz w:val="20"/>
+          <w:szCs w:val="20"/>
+        </w:rPr>
+        <w:br/>
+        <w:t xml:space="preserve">td ‘http’ ./stack-trace.txt </w:t>
+      </w:r>
+      <w:r>
+        <w:rPr>
+          <w:rFonts w:ascii="Garamond" w:hAnsi="Garamond"/>
+          <w:sz w:val="20"/>
+          <w:szCs w:val="20"/>
+        </w:rPr>
+        <w:br/>
+      </w:r>
+      <w:r>
+        <w:rPr>
+          <w:rFonts w:ascii="Garamond" w:hAnsi="Garamond"/>
+          <w:sz w:val="20"/>
+          <w:szCs w:val="20"/>
+        </w:rPr>
+        <w:br/>
+        <w:t xml:space="preserve">and only seeing the stack traces that match the regular expression. </w:t>
+      </w:r>
+      <w:r>
+        <w:rPr>
+          <w:rFonts w:ascii="Garamond" w:hAnsi="Garamond"/>
+          <w:sz w:val="20"/>
+          <w:szCs w:val="20"/>
+        </w:rPr>
+        <w:br/>
+      </w:r>
+      <w:r>
+        <w:rPr>
+          <w:rFonts w:ascii="Garamond" w:hAnsi="Garamond"/>
+          <w:sz w:val="20"/>
+          <w:szCs w:val="20"/>
+        </w:rPr>
+        <w:br/>
+        <w:t>Once I implement that, I can use it for analysis.</w:t>
+      </w:r>
+      <w:r>
+        <w:rPr>
+          <w:rFonts w:ascii="Garamond" w:hAnsi="Garamond"/>
+          <w:sz w:val="20"/>
+          <w:szCs w:val="20"/>
+        </w:rPr>
+        <w:br/>
       </w:r>
     </w:p>
     <w:p>
@@ -112,29 +157,16 @@
           <w:sz w:val="20"/>
           <w:szCs w:val="20"/>
         </w:rPr>
-        <w:t>Then return to JavaThreadDumpEventTest.</w:t>
-      </w:r>
-      <w:r>
-        <w:t xml:space="preserve"> </w:t>
-      </w:r>
-      <w:r>
-        <w:rPr>
-          <w:rFonts w:ascii="Garamond" w:hAnsi="Garamond"/>
-          <w:sz w:val="20"/>
-          <w:szCs w:val="20"/>
-        </w:rPr>
-        <w:t>getRawRepresentation_MustBeIdenticalWithOriginalContent</w:t>
-      </w:r>
-      <w:r>
-        <w:rPr>
-          <w:rFonts w:ascii="Garamond" w:hAnsi="Garamond"/>
-          <w:sz w:val="20"/>
-          <w:szCs w:val="20"/>
-        </w:rPr>
-        <w:t>()</w:t>
-      </w:r>
-      <w:bookmarkStart w:id="0" w:name="_GoBack"/>
-      <w:bookmarkEnd w:id="0"/>
+        <w:t>Presence of query: querying compound events, we probably need an extension of the Query API.</w:t>
+      </w:r>
+      <w:r>
+        <w:rPr>
+          <w:rFonts w:ascii="Garamond" w:hAnsi="Garamond"/>
+          <w:sz w:val="20"/>
+          <w:szCs w:val="20"/>
+        </w:rPr>
+        <w:br/>
+      </w:r>
     </w:p>
     <w:p>
       <w:pPr>
@@ -155,105 +187,7 @@
           <w:sz w:val="20"/>
           <w:szCs w:val="20"/>
         </w:rPr>
-        <w:t xml:space="preserve">Absence of query: </w:t>
-      </w:r>
-      <w:r>
-        <w:rPr>
-          <w:rFonts w:ascii="Garamond" w:hAnsi="Garamond"/>
-          <w:sz w:val="20"/>
-          <w:szCs w:val="20"/>
-        </w:rPr>
-        <w:t>The default output should print raw content of the thread dump event and thread stack event, reproducing the original content. This is important to apply successive manual filtering using td on subsets of the stack traces.</w:t>
-      </w:r>
-    </w:p>
-    <w:p>
-      <w:pPr>
-        <w:pStyle w:val="ListParagraph"/>
-        <w:numPr>
-          <w:ilvl w:val="1"/>
-          <w:numId w:val="1"/>
-        </w:numPr>
-        <w:rPr>
-          <w:rFonts w:ascii="Garamond" w:hAnsi="Garamond"/>
-          <w:sz w:val="20"/>
-          <w:szCs w:val="20"/>
-        </w:rPr>
-      </w:pPr>
-      <w:r>
-        <w:rPr>
-          <w:rFonts w:ascii="Garamond" w:hAnsi="Garamond"/>
-          <w:sz w:val="20"/>
-          <w:szCs w:val="20"/>
-        </w:rPr>
-        <w:t>DefaultOutputFormat.formatHeader(JavaThre</w:t>
-      </w:r>
-      <w:r>
-        <w:rPr>
-          <w:rFonts w:ascii="Garamond" w:hAnsi="Garamond"/>
-          <w:sz w:val="20"/>
-          <w:szCs w:val="20"/>
-        </w:rPr>
-        <w:t xml:space="preserve">adDumpEvent) should return null – in this case </w:t>
-      </w:r>
-      <w:r>
-        <w:rPr>
-          <w:rFonts w:ascii="Garamond" w:hAnsi="Garamond"/>
-          <w:sz w:val="20"/>
-          <w:szCs w:val="20"/>
-        </w:rPr>
-        <w:t>shouldDisplayHeader</w:t>
-      </w:r>
-      <w:r>
-        <w:rPr>
-          <w:rFonts w:ascii="Garamond" w:hAnsi="Garamond"/>
-          <w:sz w:val="20"/>
-          <w:szCs w:val="20"/>
-        </w:rPr>
-        <w:t>() is invoked unnecessarily and continuously</w:t>
-      </w:r>
-    </w:p>
-    <w:p>
-      <w:pPr>
-        <w:pStyle w:val="ListParagraph"/>
-        <w:numPr>
-          <w:ilvl w:val="1"/>
-          <w:numId w:val="1"/>
-        </w:numPr>
-        <w:rPr>
-          <w:rFonts w:ascii="Garamond" w:hAnsi="Garamond"/>
-          <w:sz w:val="20"/>
-          <w:szCs w:val="20"/>
-        </w:rPr>
-      </w:pPr>
-      <w:r>
-        <w:rPr>
-          <w:rFonts w:ascii="Garamond" w:hAnsi="Garamond"/>
-          <w:sz w:val="20"/>
-          <w:szCs w:val="20"/>
-        </w:rPr>
-        <w:t>Should I install my own HeaderOutputStrategy?</w:t>
-      </w:r>
-    </w:p>
-    <w:p>
-      <w:pPr>
-        <w:pStyle w:val="ListParagraph"/>
-        <w:numPr>
-          <w:ilvl w:val="1"/>
-          <w:numId w:val="1"/>
-        </w:numPr>
-        <w:rPr>
-          <w:rFonts w:ascii="Garamond" w:hAnsi="Garamond"/>
-          <w:sz w:val="20"/>
-          <w:szCs w:val="20"/>
-        </w:rPr>
-      </w:pPr>
-      <w:r>
-        <w:rPr>
-          <w:rFonts w:ascii="Garamond" w:hAnsi="Garamond"/>
-          <w:sz w:val="20"/>
-          <w:szCs w:val="20"/>
-        </w:rPr>
-        <w:t>JavaThreadDumpEvent.getRawRepresentation() must return the raw representation and all should work.</w:t>
+        <w:t>Then, a simple keyword/regex filtering should select/drop specific thread dumps.</w:t>
       </w:r>
       <w:r>
         <w:rPr>
@@ -283,7 +217,15 @@
           <w:sz w:val="20"/>
           <w:szCs w:val="20"/>
         </w:rPr>
-        <w:t>Presence of query: querying compound events, we probably need an extension of the Query API.</w:t>
+        <w:t xml:space="preserve">td categories: determines the thread categories and provides counts for how many threads in each category are </w:t>
+      </w:r>
+      <w:r>
+        <w:rPr>
+          <w:rFonts w:ascii="Garamond" w:hAnsi="Garamond"/>
+          <w:sz w:val="20"/>
+          <w:szCs w:val="20"/>
+        </w:rPr>
+        <w:t>identified, per thread dump.</w:t>
       </w:r>
       <w:r>
         <w:rPr>
@@ -313,7 +255,7 @@
           <w:sz w:val="20"/>
           <w:szCs w:val="20"/>
         </w:rPr>
-        <w:t>Then, a simple keyword/regex filtering should select/drop specific thread dumps.</w:t>
+        <w:t>If it is an empty line we’re discarding, we should not warn.</w:t>
       </w:r>
       <w:r>
         <w:rPr>
@@ -343,24 +285,61 @@
           <w:sz w:val="20"/>
           <w:szCs w:val="20"/>
         </w:rPr>
-        <w:t xml:space="preserve">td categories: determines the thread categories and provides counts for how many threads in each category are </w:t>
-      </w:r>
-      <w:r>
-        <w:rPr>
-          <w:rFonts w:ascii="Garamond" w:hAnsi="Garamond"/>
-          <w:sz w:val="20"/>
-          <w:szCs w:val="20"/>
-        </w:rPr>
-        <w:t>identified, per thread dump.</w:t>
-      </w:r>
-      <w:r>
-        <w:rPr>
-          <w:rFonts w:ascii="Garamond" w:hAnsi="Garamond"/>
-          <w:sz w:val="20"/>
-          <w:szCs w:val="20"/>
-        </w:rPr>
-        <w:br/>
-      </w:r>
+        <w:t xml:space="preserve">DOCUMENT: It should be reassuring to use. </w:t>
+      </w:r>
+      <w:r>
+        <w:rPr>
+          <w:rFonts w:ascii="Garamond" w:hAnsi="Garamond"/>
+          <w:sz w:val="20"/>
+          <w:szCs w:val="20"/>
+        </w:rPr>
+        <w:t xml:space="preserve">td | </w:t>
+      </w:r>
+      <w:proofErr w:type="spellStart"/>
+      <w:r>
+        <w:rPr>
+          <w:rFonts w:ascii="Garamond" w:hAnsi="Garamond"/>
+          <w:sz w:val="20"/>
+          <w:szCs w:val="20"/>
+        </w:rPr>
+        <w:t>td</w:t>
+      </w:r>
+      <w:proofErr w:type="spellEnd"/>
+      <w:r>
+        <w:rPr>
+          <w:rFonts w:ascii="Garamond" w:hAnsi="Garamond"/>
+          <w:sz w:val="20"/>
+          <w:szCs w:val="20"/>
+        </w:rPr>
+        <w:t xml:space="preserve"> –help | </w:t>
+      </w:r>
+      <w:proofErr w:type="spellStart"/>
+      <w:r>
+        <w:rPr>
+          <w:rFonts w:ascii="Garamond" w:hAnsi="Garamond"/>
+          <w:sz w:val="20"/>
+          <w:szCs w:val="20"/>
+        </w:rPr>
+        <w:t>td</w:t>
+      </w:r>
+      <w:proofErr w:type="spellEnd"/>
+      <w:r>
+        <w:rPr>
+          <w:rFonts w:ascii="Garamond" w:hAnsi="Garamond"/>
+          <w:sz w:val="20"/>
+          <w:szCs w:val="20"/>
+        </w:rPr>
+        <w:t xml:space="preserve"> help should display enough help to understand how to use the tools. For more complex subjects, it should send to NOKB.</w:t>
+      </w:r>
+    </w:p>
+    <w:p>
+      <w:pPr>
+        <w:rPr>
+          <w:rFonts w:ascii="Garamond" w:hAnsi="Garamond"/>
+          <w:sz w:val="20"/>
+          <w:szCs w:val="20"/>
+        </w:rPr>
+      </w:pPr>
     </w:p>
     <w:p>
       <w:pPr>
@@ -378,19 +357,84 @@
       <w:r>
         <w:rPr>
           <w:rFonts w:ascii="Garamond" w:hAnsi="Garamond"/>
-          <w:sz w:val="20"/>
-          <w:szCs w:val="20"/>
-        </w:rPr>
-        <w:t>If it is an empty line we’re discarding, we should not warn.</w:t>
-      </w:r>
-      <w:r>
-        <w:rPr>
-          <w:rFonts w:ascii="Garamond" w:hAnsi="Garamond"/>
-          <w:sz w:val="20"/>
-          <w:szCs w:val="20"/>
-        </w:rPr>
-        <w:br/>
-      </w:r>
+          <w:b/>
+          <w:sz w:val="20"/>
+          <w:szCs w:val="20"/>
+        </w:rPr>
+        <w:t>Format instances thread safety</w:t>
+      </w:r>
+      <w:r>
+        <w:rPr>
+          <w:rFonts w:ascii="Garamond" w:hAnsi="Garamond"/>
+          <w:sz w:val="20"/>
+          <w:szCs w:val="20"/>
+        </w:rPr>
+        <w:t xml:space="preserve">. Remove public static final </w:t>
+      </w:r>
+      <w:proofErr w:type="spellStart"/>
+      <w:r>
+        <w:rPr>
+          <w:rFonts w:ascii="Garamond" w:hAnsi="Garamond"/>
+          <w:sz w:val="20"/>
+          <w:szCs w:val="20"/>
+        </w:rPr>
+        <w:t>SimpleDateFormat</w:t>
+      </w:r>
+      <w:proofErr w:type="spellEnd"/>
+      <w:r>
+        <w:rPr>
+          <w:rFonts w:ascii="Garamond" w:hAnsi="Garamond"/>
+          <w:sz w:val="20"/>
+          <w:szCs w:val="20"/>
+        </w:rPr>
+        <w:t xml:space="preserve"> and other Formats everywhere, and replace them with static method that create the instances on demand. We need to do this because Format instances are not thread safe. See </w:t>
+      </w:r>
+      <w:proofErr w:type="spellStart"/>
+      <w:r>
+        <w:rPr>
+          <w:rFonts w:ascii="Garamond" w:hAnsi="Garamond"/>
+          <w:sz w:val="20"/>
+          <w:szCs w:val="20"/>
+        </w:rPr>
+        <w:t>io.novaordis.events.api.event.DateProperty</w:t>
+      </w:r>
+      <w:proofErr w:type="spellEnd"/>
+      <w:r>
+        <w:rPr>
+          <w:rFonts w:ascii="Garamond" w:hAnsi="Garamond"/>
+          <w:sz w:val="20"/>
+          <w:szCs w:val="20"/>
+        </w:rPr>
+        <w:t xml:space="preserve">. </w:t>
+      </w:r>
+      <w:proofErr w:type="spellStart"/>
+      <w:r>
+        <w:rPr>
+          <w:rFonts w:ascii="Garamond" w:hAnsi="Garamond"/>
+          <w:sz w:val="20"/>
+          <w:szCs w:val="20"/>
+        </w:rPr>
+        <w:t>getDefaultDateFormat</w:t>
+      </w:r>
+      <w:proofErr w:type="spellEnd"/>
+      <w:r>
+        <w:rPr>
+          <w:rFonts w:ascii="Garamond" w:hAnsi="Garamond"/>
+          <w:sz w:val="20"/>
+          <w:szCs w:val="20"/>
+        </w:rPr>
+        <w:t>() as example.</w:t>
+      </w:r>
+    </w:p>
+    <w:p>
+      <w:pPr>
+        <w:pStyle w:val="ListParagraph"/>
+        <w:rPr>
+          <w:rFonts w:ascii="Garamond" w:hAnsi="Garamond"/>
+          <w:sz w:val="20"/>
+          <w:szCs w:val="20"/>
+        </w:rPr>
+      </w:pPr>
     </w:p>
     <w:p>
       <w:pPr>
@@ -411,11 +455,64 @@
           <w:sz w:val="20"/>
           <w:szCs w:val="20"/>
         </w:rPr>
-        <w:t>td | td –help | td help should display enough help to understand how to use the tools. For more complex subjects, it should send to NOKB.</w:t>
-      </w:r>
-    </w:p>
-    <w:p>
-      <w:pPr>
+        <w:t xml:space="preserve">Refactor the Main method of the </w:t>
+      </w:r>
+      <w:r>
+        <w:rPr>
+          <w:rFonts w:ascii="Garamond" w:hAnsi="Garamond"/>
+          <w:sz w:val="20"/>
+          <w:szCs w:val="20"/>
+        </w:rPr>
+        <w:t>td</w:t>
+      </w:r>
+      <w:r>
+        <w:rPr>
+          <w:rFonts w:ascii="Garamond" w:hAnsi="Garamond"/>
+          <w:sz w:val="20"/>
+          <w:szCs w:val="20"/>
+        </w:rPr>
+        <w:t xml:space="preserve"> parser to use “cli” package </w:t>
+      </w:r>
+      <w:proofErr w:type="spellStart"/>
+      <w:r>
+        <w:rPr>
+          <w:rFonts w:ascii="Garamond" w:hAnsi="Garamond"/>
+          <w:sz w:val="20"/>
+          <w:szCs w:val="20"/>
+        </w:rPr>
+        <w:t>EventParserRuntime</w:t>
+      </w:r>
+      <w:proofErr w:type="spellEnd"/>
+      <w:r>
+        <w:rPr>
+          <w:rFonts w:ascii="Garamond" w:hAnsi="Garamond"/>
+          <w:sz w:val="20"/>
+          <w:szCs w:val="20"/>
+        </w:rPr>
+        <w:t xml:space="preserve"> and </w:t>
+      </w:r>
+      <w:proofErr w:type="spellStart"/>
+      <w:r>
+        <w:rPr>
+          <w:rFonts w:ascii="Garamond" w:hAnsi="Garamond"/>
+          <w:sz w:val="20"/>
+          <w:szCs w:val="20"/>
+        </w:rPr>
+        <w:t>ApplicationSpecificBehavior</w:t>
+      </w:r>
+      <w:proofErr w:type="spellEnd"/>
+      <w:r>
+        <w:rPr>
+          <w:rFonts w:ascii="Garamond" w:hAnsi="Garamond"/>
+          <w:sz w:val="20"/>
+          <w:szCs w:val="20"/>
+        </w:rPr>
+        <w:t>. Use the “csv” parser as an example.</w:t>
+      </w:r>
+    </w:p>
+    <w:p>
+      <w:pPr>
+        <w:pStyle w:val="ListParagraph"/>
         <w:rPr>
           <w:rFonts w:ascii="Garamond" w:hAnsi="Garamond"/>
           <w:sz w:val="20"/>
@@ -439,19 +536,28 @@
       <w:r>
         <w:rPr>
           <w:rFonts w:ascii="Garamond" w:hAnsi="Garamond"/>
-          <w:b/>
-          <w:sz w:val="20"/>
-          <w:szCs w:val="20"/>
-        </w:rPr>
-        <w:t>Format instances thread safety</w:t>
-      </w:r>
-      <w:r>
-        <w:rPr>
-          <w:rFonts w:ascii="Garamond" w:hAnsi="Garamond"/>
-          <w:sz w:val="20"/>
-          <w:szCs w:val="20"/>
-        </w:rPr>
-        <w:t>. Remove public static final SimpleDateFormat and other Formats everywhere, and replace them with static method that create the instances on demand. We need to do this because Format instances are not thread safe. See io.novaordis.events.api.event.DateProperty. getDefaultDateFormat() as example.</w:t>
+          <w:sz w:val="20"/>
+          <w:szCs w:val="20"/>
+        </w:rPr>
+        <w:t>nort-</w:t>
+      </w:r>
+      <w:proofErr w:type="spellStart"/>
+      <w:r>
+        <w:rPr>
+          <w:rFonts w:ascii="Garamond" w:hAnsi="Garamond"/>
+          <w:sz w:val="20"/>
+          <w:szCs w:val="20"/>
+        </w:rPr>
+        <w:t>ify</w:t>
+      </w:r>
+      <w:proofErr w:type="spellEnd"/>
+      <w:r>
+        <w:rPr>
+          <w:rFonts w:ascii="Garamond" w:hAnsi="Garamond"/>
+          <w:sz w:val="20"/>
+          <w:szCs w:val="20"/>
+        </w:rPr>
+        <w:t>.</w:t>
       </w:r>
     </w:p>
     <w:p>
@@ -480,31 +586,85 @@
       <w:r>
         <w:rPr>
           <w:rFonts w:ascii="Garamond" w:hAnsi="Garamond"/>
-          <w:sz w:val="20"/>
-          <w:szCs w:val="20"/>
-        </w:rPr>
-        <w:t xml:space="preserve">Refactor the Main method of the </w:t>
-      </w:r>
-      <w:r>
-        <w:rPr>
-          <w:rFonts w:ascii="Garamond" w:hAnsi="Garamond"/>
-          <w:sz w:val="20"/>
-          <w:szCs w:val="20"/>
-        </w:rPr>
-        <w:t>td</w:t>
-      </w:r>
-      <w:r>
-        <w:rPr>
-          <w:rFonts w:ascii="Garamond" w:hAnsi="Garamond"/>
-          <w:sz w:val="20"/>
-          <w:szCs w:val="20"/>
-        </w:rPr>
-        <w:t xml:space="preserve"> parser to use “cli” package EventParserRuntime and ApplicationSpecificBehavior. Use the “csv” parser as an example.</w:t>
-      </w:r>
-    </w:p>
-    <w:p>
-      <w:pPr>
-        <w:pStyle w:val="ListParagraph"/>
+          <w:b/>
+          <w:sz w:val="20"/>
+          <w:szCs w:val="20"/>
+        </w:rPr>
+        <w:t>Regular Expression Support</w:t>
+      </w:r>
+      <w:r>
+        <w:rPr>
+          <w:rFonts w:ascii="Garamond" w:hAnsi="Garamond"/>
+          <w:sz w:val="20"/>
+          <w:szCs w:val="20"/>
+        </w:rPr>
+        <w:t xml:space="preserve">. Fix support for: </w:t>
+      </w:r>
+    </w:p>
+    <w:p>
+      <w:pPr>
+        <w:rPr>
+          <w:rFonts w:ascii="Garamond" w:hAnsi="Garamond"/>
+          <w:sz w:val="20"/>
+          <w:szCs w:val="20"/>
+        </w:rPr>
+      </w:pPr>
+    </w:p>
+    <w:p>
+      <w:pPr>
+        <w:rPr>
+          <w:rFonts w:ascii="Garamond" w:hAnsi="Garamond"/>
+          <w:sz w:val="20"/>
+          <w:szCs w:val="20"/>
+        </w:rPr>
+      </w:pPr>
+      <w:proofErr w:type="spellStart"/>
+      <w:r>
+        <w:rPr>
+          <w:rFonts w:ascii="Garamond" w:hAnsi="Garamond"/>
+          <w:sz w:val="20"/>
+          <w:szCs w:val="20"/>
+        </w:rPr>
+        <w:t>tda</w:t>
+      </w:r>
+      <w:proofErr w:type="spellEnd"/>
+      <w:r>
+        <w:rPr>
+          <w:rFonts w:ascii="Garamond" w:hAnsi="Garamond"/>
+          <w:sz w:val="20"/>
+          <w:szCs w:val="20"/>
+        </w:rPr>
+        <w:t xml:space="preserve"> Incoming.*,shared rest-4.txt</w:t>
+      </w:r>
+    </w:p>
+    <w:p>
+      <w:pPr>
+        <w:rPr>
+          <w:rFonts w:ascii="Garamond" w:hAnsi="Garamond"/>
+          <w:sz w:val="20"/>
+          <w:szCs w:val="20"/>
+        </w:rPr>
+      </w:pPr>
+    </w:p>
+    <w:p>
+      <w:pPr>
+        <w:rPr>
+          <w:rFonts w:ascii="Garamond" w:hAnsi="Garamond"/>
+          <w:sz w:val="20"/>
+          <w:szCs w:val="20"/>
+        </w:rPr>
+      </w:pPr>
+      <w:r>
+        <w:rPr>
+          <w:rFonts w:ascii="Garamond" w:hAnsi="Garamond"/>
+          <w:sz w:val="20"/>
+          <w:szCs w:val="20"/>
+        </w:rPr>
+        <w:t>Currently it does not work.</w:t>
+      </w:r>
+    </w:p>
+    <w:p>
+      <w:pPr>
         <w:rPr>
           <w:rFonts w:ascii="Garamond" w:hAnsi="Garamond"/>
           <w:sz w:val="20"/>
@@ -531,18 +691,16 @@
           <w:sz w:val="20"/>
           <w:szCs w:val="20"/>
         </w:rPr>
-        <w:t>nort-ify.</w:t>
-      </w:r>
-    </w:p>
-    <w:p>
-      <w:pPr>
-        <w:pStyle w:val="ListParagraph"/>
-        <w:rPr>
-          <w:rFonts w:ascii="Garamond" w:hAnsi="Garamond"/>
-          <w:sz w:val="20"/>
-          <w:szCs w:val="20"/>
-        </w:rPr>
-      </w:pPr>
+        <w:t>Sort the thread dump alphabetically by the thread name.</w:t>
+      </w:r>
+      <w:r>
+        <w:rPr>
+          <w:rFonts w:ascii="Garamond" w:hAnsi="Garamond"/>
+          <w:sz w:val="20"/>
+          <w:szCs w:val="20"/>
+        </w:rPr>
+        <w:br/>
+      </w:r>
     </w:p>
     <w:p>
       <w:pPr>
@@ -560,71 +718,28 @@
       <w:r>
         <w:rPr>
           <w:rFonts w:ascii="Garamond" w:hAnsi="Garamond"/>
-          <w:b/>
-          <w:sz w:val="20"/>
-          <w:szCs w:val="20"/>
-        </w:rPr>
-        <w:t>Regular Expression Support</w:t>
-      </w:r>
-      <w:r>
-        <w:rPr>
-          <w:rFonts w:ascii="Garamond" w:hAnsi="Garamond"/>
-          <w:sz w:val="20"/>
-          <w:szCs w:val="20"/>
-        </w:rPr>
-        <w:t xml:space="preserve">. Fix support for: </w:t>
-      </w:r>
-    </w:p>
-    <w:p>
-      <w:pPr>
-        <w:rPr>
-          <w:rFonts w:ascii="Garamond" w:hAnsi="Garamond"/>
-          <w:sz w:val="20"/>
-          <w:szCs w:val="20"/>
-        </w:rPr>
-      </w:pPr>
-    </w:p>
-    <w:p>
-      <w:pPr>
-        <w:rPr>
-          <w:rFonts w:ascii="Garamond" w:hAnsi="Garamond"/>
-          <w:sz w:val="20"/>
-          <w:szCs w:val="20"/>
-        </w:rPr>
-      </w:pPr>
-      <w:r>
-        <w:rPr>
-          <w:rFonts w:ascii="Garamond" w:hAnsi="Garamond"/>
-          <w:sz w:val="20"/>
-          <w:szCs w:val="20"/>
-        </w:rPr>
-        <w:t>tda Incoming.*,shared rest-4.txt</w:t>
-      </w:r>
-    </w:p>
-    <w:p>
-      <w:pPr>
-        <w:rPr>
-          <w:rFonts w:ascii="Garamond" w:hAnsi="Garamond"/>
-          <w:sz w:val="20"/>
-          <w:szCs w:val="20"/>
-        </w:rPr>
-      </w:pPr>
-    </w:p>
-    <w:p>
-      <w:pPr>
-        <w:rPr>
-          <w:rFonts w:ascii="Garamond" w:hAnsi="Garamond"/>
-          <w:sz w:val="20"/>
-          <w:szCs w:val="20"/>
-        </w:rPr>
-      </w:pPr>
-      <w:r>
-        <w:rPr>
-          <w:rFonts w:ascii="Garamond" w:hAnsi="Garamond"/>
-          <w:sz w:val="20"/>
-          <w:szCs w:val="20"/>
-        </w:rPr>
-        <w:t>Currently it does not work.</w:t>
+          <w:sz w:val="20"/>
+          <w:szCs w:val="20"/>
+        </w:rPr>
+        <w:t xml:space="preserve">Save the split string in the </w:t>
+      </w:r>
+      <w:proofErr w:type="spellStart"/>
+      <w:r>
+        <w:rPr>
+          <w:rFonts w:ascii="Garamond" w:hAnsi="Garamond"/>
+          <w:sz w:val="20"/>
+          <w:szCs w:val="20"/>
+        </w:rPr>
+        <w:t>tda</w:t>
+      </w:r>
+      <w:proofErr w:type="spellEnd"/>
+      <w:r>
+        <w:rPr>
+          <w:rFonts w:ascii="Garamond" w:hAnsi="Garamond"/>
+          <w:sz w:val="20"/>
+          <w:szCs w:val="20"/>
+        </w:rPr>
+        <w:t xml:space="preserve"> project and document it.</w:t>
       </w:r>
     </w:p>
     <w:p>
@@ -655,68 +770,43 @@
           <w:sz w:val="20"/>
           <w:szCs w:val="20"/>
         </w:rPr>
-        <w:t>Sort the thread dump alphabetically by the thread name.</w:t>
-      </w:r>
-      <w:r>
-        <w:rPr>
-          <w:rFonts w:ascii="Garamond" w:hAnsi="Garamond"/>
-          <w:sz w:val="20"/>
-          <w:szCs w:val="20"/>
-        </w:rPr>
-        <w:br/>
-      </w:r>
-    </w:p>
-    <w:p>
-      <w:pPr>
-        <w:pStyle w:val="ListParagraph"/>
-        <w:numPr>
-          <w:ilvl w:val="0"/>
-          <w:numId w:val="1"/>
-        </w:numPr>
-        <w:rPr>
-          <w:rFonts w:ascii="Garamond" w:hAnsi="Garamond"/>
-          <w:sz w:val="20"/>
-          <w:szCs w:val="20"/>
-        </w:rPr>
-      </w:pPr>
-      <w:r>
-        <w:rPr>
-          <w:rFonts w:ascii="Garamond" w:hAnsi="Garamond"/>
-          <w:sz w:val="20"/>
-          <w:szCs w:val="20"/>
-        </w:rPr>
-        <w:t>Save the split string in the tda project and document it.</w:t>
-      </w:r>
-    </w:p>
-    <w:p>
-      <w:pPr>
-        <w:rPr>
-          <w:rFonts w:ascii="Garamond" w:hAnsi="Garamond"/>
-          <w:sz w:val="20"/>
-          <w:szCs w:val="20"/>
-        </w:rPr>
-      </w:pPr>
-    </w:p>
-    <w:p>
-      <w:pPr>
-        <w:pStyle w:val="ListParagraph"/>
-        <w:numPr>
-          <w:ilvl w:val="0"/>
-          <w:numId w:val="1"/>
-        </w:numPr>
-        <w:rPr>
-          <w:rFonts w:ascii="Garamond" w:hAnsi="Garamond"/>
-          <w:sz w:val="20"/>
-          <w:szCs w:val="20"/>
-        </w:rPr>
-      </w:pPr>
-      <w:r>
-        <w:rPr>
-          <w:rFonts w:ascii="Garamond" w:hAnsi="Garamond"/>
-          <w:sz w:val="20"/>
-          <w:szCs w:val="20"/>
-        </w:rPr>
-        <w:t>Add "tdgrep -c [regexp] file1 file2 ..."</w:t>
+        <w:t>Add "</w:t>
+      </w:r>
+      <w:proofErr w:type="spellStart"/>
+      <w:r>
+        <w:rPr>
+          <w:rFonts w:ascii="Garamond" w:hAnsi="Garamond"/>
+          <w:sz w:val="20"/>
+          <w:szCs w:val="20"/>
+        </w:rPr>
+        <w:t>tdgrep</w:t>
+      </w:r>
+      <w:proofErr w:type="spellEnd"/>
+      <w:r>
+        <w:rPr>
+          <w:rFonts w:ascii="Garamond" w:hAnsi="Garamond"/>
+          <w:sz w:val="20"/>
+          <w:szCs w:val="20"/>
+        </w:rPr>
+        <w:t xml:space="preserve"> -c [</w:t>
+      </w:r>
+      <w:proofErr w:type="spellStart"/>
+      <w:r>
+        <w:rPr>
+          <w:rFonts w:ascii="Garamond" w:hAnsi="Garamond"/>
+          <w:sz w:val="20"/>
+          <w:szCs w:val="20"/>
+        </w:rPr>
+        <w:t>regexp</w:t>
+      </w:r>
+      <w:proofErr w:type="spellEnd"/>
+      <w:r>
+        <w:rPr>
+          <w:rFonts w:ascii="Garamond" w:hAnsi="Garamond"/>
+          <w:sz w:val="20"/>
+          <w:szCs w:val="20"/>
+        </w:rPr>
+        <w:t>] file1 file2 ..."</w:t>
       </w:r>
     </w:p>
     <w:p>

</xml_diff>

<commit_message>
StackTraceEvent stack processing (3)
</commit_message>
<xml_diff>
--- a/doc/Events Java Threads (events-java-threads) TODO.docx
+++ b/doc/Events Java Threads (events-java-threads) TODO.docx
@@ -50,32 +50,12 @@
     <w:p>
       <w:pPr>
         <w:pStyle w:val="ListParagraph"/>
-        <w:numPr>
-          <w:ilvl w:val="0"/>
-          <w:numId w:val="1"/>
-        </w:numPr>
-        <w:rPr>
-          <w:rFonts w:ascii="Garamond" w:hAnsi="Garamond"/>
-          <w:sz w:val="20"/>
-          <w:szCs w:val="20"/>
-        </w:rPr>
-      </w:pPr>
-      <w:r>
-        <w:rPr>
-          <w:rFonts w:ascii="Garamond" w:hAnsi="Garamond"/>
-          <w:sz w:val="20"/>
-          <w:szCs w:val="20"/>
-        </w:rPr>
-        <w:t>Then, a simple keyword/regex filtering should select/drop specific thread dumps.</w:t>
-      </w:r>
-      <w:r>
-        <w:rPr>
-          <w:rFonts w:ascii="Garamond" w:hAnsi="Garamond"/>
-          <w:sz w:val="20"/>
-          <w:szCs w:val="20"/>
-        </w:rPr>
-        <w:br/>
-      </w:r>
+        <w:rPr>
+          <w:rFonts w:ascii="Garamond" w:hAnsi="Garamond"/>
+          <w:sz w:val="20"/>
+          <w:szCs w:val="20"/>
+        </w:rPr>
+      </w:pPr>
     </w:p>
     <w:p>
       <w:pPr>
@@ -96,8 +76,50 @@
           <w:sz w:val="20"/>
           <w:szCs w:val="20"/>
         </w:rPr>
-        <w:t>td categories: determines the thread categories and provides counts for how many threads in each category are identified, per thread dump.</w:t>
-      </w:r>
+        <w:t>Then, a simple keyword/regex filtering should select/drop specific thread dumps.</w:t>
+      </w:r>
+    </w:p>
+    <w:p>
+      <w:pPr>
+        <w:pStyle w:val="ListParagraph"/>
+        <w:numPr>
+          <w:ilvl w:val="1"/>
+          <w:numId w:val="1"/>
+        </w:numPr>
+        <w:rPr>
+          <w:rFonts w:ascii="Garamond" w:hAnsi="Garamond"/>
+          <w:sz w:val="20"/>
+          <w:szCs w:val="20"/>
+        </w:rPr>
+      </w:pPr>
+      <w:r>
+        <w:rPr>
+          <w:rFonts w:ascii="Garamond" w:hAnsi="Garamond"/>
+          <w:sz w:val="20"/>
+          <w:szCs w:val="20"/>
+        </w:rPr>
+        <w:t xml:space="preserve">td -d </w:t>
+      </w:r>
+      <w:proofErr w:type="spellStart"/>
+      <w:r>
+        <w:rPr>
+          <w:rFonts w:ascii="Garamond" w:hAnsi="Garamond"/>
+          <w:sz w:val="20"/>
+          <w:szCs w:val="20"/>
+        </w:rPr>
+        <w:t>stack:centricsoftware</w:t>
+      </w:r>
+      <w:proofErr w:type="spellEnd"/>
+      <w:r>
+        <w:rPr>
+          <w:rFonts w:ascii="Garamond" w:hAnsi="Garamond"/>
+          <w:sz w:val="20"/>
+          <w:szCs w:val="20"/>
+        </w:rPr>
+        <w:t xml:space="preserve"> ./jstack-2017.11.27-5.00.txt</w:t>
+      </w:r>
+      <w:bookmarkStart w:id="0" w:name="_GoBack"/>
+      <w:bookmarkEnd w:id="0"/>
       <w:r>
         <w:rPr>
           <w:rFonts w:ascii="Garamond" w:hAnsi="Garamond"/>
@@ -126,54 +148,16 @@
           <w:sz w:val="20"/>
           <w:szCs w:val="20"/>
         </w:rPr>
-        <w:t xml:space="preserve">On-line help and NOKB Manual: It should be reassuring to use. td | </w:t>
-      </w:r>
-      <w:proofErr w:type="spellStart"/>
-      <w:r>
-        <w:rPr>
-          <w:rFonts w:ascii="Garamond" w:hAnsi="Garamond"/>
-          <w:sz w:val="20"/>
-          <w:szCs w:val="20"/>
-        </w:rPr>
-        <w:t>td</w:t>
-      </w:r>
-      <w:proofErr w:type="spellEnd"/>
-      <w:r>
-        <w:rPr>
-          <w:rFonts w:ascii="Garamond" w:hAnsi="Garamond"/>
-          <w:sz w:val="20"/>
-          <w:szCs w:val="20"/>
-        </w:rPr>
-        <w:t xml:space="preserve"> –help | </w:t>
-      </w:r>
-      <w:proofErr w:type="spellStart"/>
-      <w:r>
-        <w:rPr>
-          <w:rFonts w:ascii="Garamond" w:hAnsi="Garamond"/>
-          <w:sz w:val="20"/>
-          <w:szCs w:val="20"/>
-        </w:rPr>
-        <w:t>td</w:t>
-      </w:r>
-      <w:proofErr w:type="spellEnd"/>
-      <w:r>
-        <w:rPr>
-          <w:rFonts w:ascii="Garamond" w:hAnsi="Garamond"/>
-          <w:sz w:val="20"/>
-          <w:szCs w:val="20"/>
-        </w:rPr>
-        <w:t xml:space="preserve"> help should display enough help to understand how to use the tools. For more complex subjects, it should send to NOKB.</w:t>
-      </w:r>
-    </w:p>
-    <w:p>
-      <w:pPr>
-        <w:pStyle w:val="ListParagraph"/>
-        <w:rPr>
-          <w:rFonts w:ascii="Garamond" w:hAnsi="Garamond"/>
-          <w:sz w:val="20"/>
-          <w:szCs w:val="20"/>
-        </w:rPr>
-      </w:pPr>
+        <w:t>td categories: determines the thread categories and provides counts for how many threads in each category are identified, per thread dump.</w:t>
+      </w:r>
+      <w:r>
+        <w:rPr>
+          <w:rFonts w:ascii="Garamond" w:hAnsi="Garamond"/>
+          <w:sz w:val="20"/>
+          <w:szCs w:val="20"/>
+        </w:rPr>
+        <w:br/>
+      </w:r>
     </w:p>
     <w:p>
       <w:pPr>
@@ -194,15 +178,7 @@
           <w:sz w:val="20"/>
           <w:szCs w:val="20"/>
         </w:rPr>
-        <w:t>Make “Count”</w:t>
-      </w:r>
-      <w:r>
-        <w:rPr>
-          <w:rFonts w:ascii="Garamond" w:hAnsi="Garamond"/>
-          <w:sz w:val="20"/>
-          <w:szCs w:val="20"/>
-        </w:rPr>
-        <w:t xml:space="preserve"> a </w:t>
+        <w:t xml:space="preserve">On-line help and NOKB Manual: It should be reassuring to use. td | </w:t>
       </w:r>
       <w:proofErr w:type="spellStart"/>
       <w:r>
@@ -211,7 +187,7 @@
           <w:sz w:val="20"/>
           <w:szCs w:val="20"/>
         </w:rPr>
-        <w:t>TextOutputProcedure</w:t>
+        <w:t>td</w:t>
       </w:r>
       <w:proofErr w:type="spellEnd"/>
       <w:r>
@@ -220,16 +196,36 @@
           <w:sz w:val="20"/>
           <w:szCs w:val="20"/>
         </w:rPr>
-        <w:t xml:space="preserve">, the way the standard Output is. This way, I take advantage of “format”? </w:t>
-      </w:r>
-      <w:r>
-        <w:rPr>
-          <w:rFonts w:ascii="Garamond" w:hAnsi="Garamond"/>
-          <w:sz w:val="20"/>
-          <w:szCs w:val="20"/>
-        </w:rPr>
-        <w:br/>
-      </w:r>
+        <w:t xml:space="preserve"> –help | </w:t>
+      </w:r>
+      <w:proofErr w:type="spellStart"/>
+      <w:r>
+        <w:rPr>
+          <w:rFonts w:ascii="Garamond" w:hAnsi="Garamond"/>
+          <w:sz w:val="20"/>
+          <w:szCs w:val="20"/>
+        </w:rPr>
+        <w:t>td</w:t>
+      </w:r>
+      <w:proofErr w:type="spellEnd"/>
+      <w:r>
+        <w:rPr>
+          <w:rFonts w:ascii="Garamond" w:hAnsi="Garamond"/>
+          <w:sz w:val="20"/>
+          <w:szCs w:val="20"/>
+        </w:rPr>
+        <w:t xml:space="preserve"> help should display enough help to understand how to use the tools. For more complex subjects, it should send to NOKB.</w:t>
+      </w:r>
+    </w:p>
+    <w:p>
+      <w:pPr>
+        <w:pStyle w:val="ListParagraph"/>
+        <w:rPr>
+          <w:rFonts w:ascii="Garamond" w:hAnsi="Garamond"/>
+          <w:sz w:val="20"/>
+          <w:szCs w:val="20"/>
+        </w:rPr>
+      </w:pPr>
     </w:p>
     <w:p>
       <w:pPr>
@@ -240,6 +236,62 @@
         </w:numPr>
         <w:rPr>
           <w:rFonts w:ascii="Garamond" w:hAnsi="Garamond"/>
+          <w:sz w:val="20"/>
+          <w:szCs w:val="20"/>
+        </w:rPr>
+      </w:pPr>
+      <w:r>
+        <w:rPr>
+          <w:rFonts w:ascii="Garamond" w:hAnsi="Garamond"/>
+          <w:sz w:val="20"/>
+          <w:szCs w:val="20"/>
+        </w:rPr>
+        <w:t>Make “Count”</w:t>
+      </w:r>
+      <w:r>
+        <w:rPr>
+          <w:rFonts w:ascii="Garamond" w:hAnsi="Garamond"/>
+          <w:sz w:val="20"/>
+          <w:szCs w:val="20"/>
+        </w:rPr>
+        <w:t xml:space="preserve"> a </w:t>
+      </w:r>
+      <w:proofErr w:type="spellStart"/>
+      <w:r>
+        <w:rPr>
+          <w:rFonts w:ascii="Garamond" w:hAnsi="Garamond"/>
+          <w:sz w:val="20"/>
+          <w:szCs w:val="20"/>
+        </w:rPr>
+        <w:t>TextOutputProcedure</w:t>
+      </w:r>
+      <w:proofErr w:type="spellEnd"/>
+      <w:r>
+        <w:rPr>
+          <w:rFonts w:ascii="Garamond" w:hAnsi="Garamond"/>
+          <w:sz w:val="20"/>
+          <w:szCs w:val="20"/>
+        </w:rPr>
+        <w:t xml:space="preserve">, the way the standard Output is. This way, I take advantage of “format”? </w:t>
+      </w:r>
+      <w:r>
+        <w:rPr>
+          <w:rFonts w:ascii="Garamond" w:hAnsi="Garamond"/>
+          <w:sz w:val="20"/>
+          <w:szCs w:val="20"/>
+        </w:rPr>
+        <w:br/>
+      </w:r>
+    </w:p>
+    <w:p>
+      <w:pPr>
+        <w:pStyle w:val="ListParagraph"/>
+        <w:numPr>
+          <w:ilvl w:val="0"/>
+          <w:numId w:val="1"/>
+        </w:numPr>
+        <w:rPr>
+          <w:rFonts w:ascii="Garamond" w:hAnsi="Garamond"/>
           <w:b/>
           <w:sz w:val="20"/>
           <w:szCs w:val="20"/>
@@ -507,8 +559,6 @@
         </w:rPr>
         <w:br/>
       </w:r>
-      <w:bookmarkStart w:id="0" w:name="_GoBack"/>
-      <w:bookmarkEnd w:id="0"/>
     </w:p>
     <w:sectPr>
       <w:pgSz w:w="12240" w:h="15840"/>

</xml_diff>

<commit_message>
integrated query expression support
</commit_message>
<xml_diff>
--- a/doc/Events Java Threads (events-java-threads) TODO.docx
+++ b/doc/Events Java Threads (events-java-threads) TODO.docx
@@ -46,88 +46,8 @@
           <w:szCs w:val="20"/>
         </w:rPr>
       </w:pPr>
-    </w:p>
-    <w:p>
-      <w:pPr>
-        <w:pStyle w:val="ListParagraph"/>
-        <w:rPr>
-          <w:rFonts w:ascii="Garamond" w:hAnsi="Garamond"/>
-          <w:sz w:val="20"/>
-          <w:szCs w:val="20"/>
-        </w:rPr>
-      </w:pPr>
-    </w:p>
-    <w:p>
-      <w:pPr>
-        <w:pStyle w:val="ListParagraph"/>
-        <w:numPr>
-          <w:ilvl w:val="0"/>
-          <w:numId w:val="1"/>
-        </w:numPr>
-        <w:rPr>
-          <w:rFonts w:ascii="Garamond" w:hAnsi="Garamond"/>
-          <w:sz w:val="20"/>
-          <w:szCs w:val="20"/>
-        </w:rPr>
-      </w:pPr>
-      <w:r>
-        <w:rPr>
-          <w:rFonts w:ascii="Garamond" w:hAnsi="Garamond"/>
-          <w:sz w:val="20"/>
-          <w:szCs w:val="20"/>
-        </w:rPr>
-        <w:t>Then, a simple keyword/regex filtering should select/drop specific thread dumps.</w:t>
-      </w:r>
-    </w:p>
-    <w:p>
-      <w:pPr>
-        <w:pStyle w:val="ListParagraph"/>
-        <w:numPr>
-          <w:ilvl w:val="1"/>
-          <w:numId w:val="1"/>
-        </w:numPr>
-        <w:rPr>
-          <w:rFonts w:ascii="Garamond" w:hAnsi="Garamond"/>
-          <w:sz w:val="20"/>
-          <w:szCs w:val="20"/>
-        </w:rPr>
-      </w:pPr>
-      <w:r>
-        <w:rPr>
-          <w:rFonts w:ascii="Garamond" w:hAnsi="Garamond"/>
-          <w:sz w:val="20"/>
-          <w:szCs w:val="20"/>
-        </w:rPr>
-        <w:t xml:space="preserve">td -d </w:t>
-      </w:r>
-      <w:proofErr w:type="spellStart"/>
-      <w:r>
-        <w:rPr>
-          <w:rFonts w:ascii="Garamond" w:hAnsi="Garamond"/>
-          <w:sz w:val="20"/>
-          <w:szCs w:val="20"/>
-        </w:rPr>
-        <w:t>stack:centricsoftware</w:t>
-      </w:r>
-      <w:proofErr w:type="spellEnd"/>
-      <w:r>
-        <w:rPr>
-          <w:rFonts w:ascii="Garamond" w:hAnsi="Garamond"/>
-          <w:sz w:val="20"/>
-          <w:szCs w:val="20"/>
-        </w:rPr>
-        <w:t xml:space="preserve"> ./jstack-2017.11.27-5.00.txt</w:t>
-      </w:r>
       <w:bookmarkStart w:id="0" w:name="_GoBack"/>
       <w:bookmarkEnd w:id="0"/>
-      <w:r>
-        <w:rPr>
-          <w:rFonts w:ascii="Garamond" w:hAnsi="Garamond"/>
-          <w:sz w:val="20"/>
-          <w:szCs w:val="20"/>
-        </w:rPr>
-        <w:br/>
-      </w:r>
     </w:p>
     <w:p>
       <w:pPr>

</xml_diff>